<commit_message>
Almost finished the report.
</commit_message>
<xml_diff>
--- a/ReportBackup/Questionnaires/quest 1.docx
+++ b/ReportBackup/Questionnaires/quest 1.docx
@@ -63,7 +63,25 @@
           <w:rFonts w:asciiTheme="minorHAnsi" w:hAnsiTheme="minorHAnsi" w:cstheme="minorHAnsi"/>
           <w:lang w:val="en-US"/>
         </w:rPr>
-        <w:t>I liked that game its something new and original. I could play this game with friends.</w:t>
+        <w:t xml:space="preserve">I liked that game </w:t>
+      </w:r>
+      <w:proofErr w:type="spellStart"/>
+      <w:proofErr w:type="gramStart"/>
+      <w:r>
+        <w:rPr>
+          <w:rFonts w:asciiTheme="minorHAnsi" w:hAnsiTheme="minorHAnsi" w:cstheme="minorHAnsi"/>
+          <w:lang w:val="en-US"/>
+        </w:rPr>
+        <w:t>its</w:t>
+      </w:r>
+      <w:proofErr w:type="spellEnd"/>
+      <w:proofErr w:type="gramEnd"/>
+      <w:r>
+        <w:rPr>
+          <w:rFonts w:asciiTheme="minorHAnsi" w:hAnsiTheme="minorHAnsi" w:cstheme="minorHAnsi"/>
+          <w:lang w:val="en-US"/>
+        </w:rPr>
+        <w:t xml:space="preserve"> something new and original. I could play this game with friends.</w:t>
       </w:r>
     </w:p>
     <w:p>
@@ -117,6 +135,393 @@
           <w:lang w:val="en-US"/>
         </w:rPr>
         <w:t>ot</w:t>
+      </w:r>
+      <w:r>
+        <w:rPr>
+          <w:rFonts w:asciiTheme="minorHAnsi" w:hAnsiTheme="minorHAnsi" w:cstheme="minorHAnsi"/>
+          <w:lang w:val="en-US"/>
+        </w:rPr>
+        <w:t xml:space="preserve"> angry when I loose.</w:t>
+      </w:r>
+    </w:p>
+    <w:p>
+      <w:pPr>
+        <w:jc w:val="both"/>
+        <w:rPr>
+          <w:rFonts w:asciiTheme="minorHAnsi" w:hAnsiTheme="minorHAnsi" w:cstheme="minorHAnsi"/>
+          <w:lang w:val="en-US"/>
+        </w:rPr>
+      </w:pPr>
+      <w:r>
+        <w:rPr>
+          <w:rFonts w:asciiTheme="minorHAnsi" w:hAnsiTheme="minorHAnsi" w:cstheme="minorHAnsi"/>
+          <w:lang w:val="en-US"/>
+        </w:rPr>
+        <w:t xml:space="preserve">3. </w:t>
+      </w:r>
+      <w:proofErr w:type="gramStart"/>
+      <w:r>
+        <w:rPr>
+          <w:rFonts w:asciiTheme="minorHAnsi" w:hAnsiTheme="minorHAnsi" w:cstheme="minorHAnsi"/>
+          <w:lang w:val="en-US"/>
+        </w:rPr>
+        <w:t>i</w:t>
+      </w:r>
+      <w:proofErr w:type="gramEnd"/>
+      <w:r>
+        <w:rPr>
+          <w:rFonts w:asciiTheme="minorHAnsi" w:hAnsiTheme="minorHAnsi" w:cstheme="minorHAnsi"/>
+          <w:lang w:val="en-US"/>
+        </w:rPr>
+        <w:t>) How intuitive did you find the User Interface (menu)? Rate from 1 (very intuitive) to 5 (very confusing)</w:t>
+      </w:r>
+    </w:p>
+    <w:p>
+      <w:pPr>
+        <w:jc w:val="both"/>
+        <w:rPr>
+          <w:rFonts w:asciiTheme="minorHAnsi" w:hAnsiTheme="minorHAnsi" w:cstheme="minorHAnsi"/>
+          <w:lang w:val="en-US"/>
+        </w:rPr>
+      </w:pPr>
+      <w:r>
+        <w:rPr>
+          <w:rFonts w:asciiTheme="minorHAnsi" w:hAnsiTheme="minorHAnsi" w:cstheme="minorHAnsi"/>
+          <w:lang w:val="en-US"/>
+        </w:rPr>
+        <w:t>1</w:t>
+      </w:r>
+    </w:p>
+    <w:p>
+      <w:pPr>
+        <w:jc w:val="both"/>
+        <w:rPr>
+          <w:rFonts w:asciiTheme="minorHAnsi" w:hAnsiTheme="minorHAnsi" w:cstheme="minorHAnsi"/>
+          <w:lang w:val="en-US"/>
+        </w:rPr>
+      </w:pPr>
+      <w:r>
+        <w:rPr>
+          <w:rFonts w:asciiTheme="minorHAnsi" w:hAnsiTheme="minorHAnsi" w:cstheme="minorHAnsi"/>
+          <w:lang w:val="en-US"/>
+        </w:rPr>
+        <w:t xml:space="preserve">3. </w:t>
+      </w:r>
+      <w:proofErr w:type="gramStart"/>
+      <w:r>
+        <w:rPr>
+          <w:rFonts w:asciiTheme="minorHAnsi" w:hAnsiTheme="minorHAnsi" w:cstheme="minorHAnsi"/>
+          <w:lang w:val="en-US"/>
+        </w:rPr>
+        <w:t>ii</w:t>
+      </w:r>
+      <w:proofErr w:type="gramEnd"/>
+      <w:r>
+        <w:rPr>
+          <w:rFonts w:asciiTheme="minorHAnsi" w:hAnsiTheme="minorHAnsi" w:cstheme="minorHAnsi"/>
+          <w:lang w:val="en-US"/>
+        </w:rPr>
+        <w:t>) What was it about it that made you feel this way?</w:t>
+      </w:r>
+    </w:p>
+    <w:p>
+      <w:pPr>
+        <w:jc w:val="both"/>
+        <w:rPr>
+          <w:rFonts w:asciiTheme="minorHAnsi" w:hAnsiTheme="minorHAnsi" w:cstheme="minorHAnsi"/>
+          <w:lang w:val="en-US"/>
+        </w:rPr>
+      </w:pPr>
+      <w:proofErr w:type="spellStart"/>
+      <w:proofErr w:type="gramStart"/>
+      <w:r>
+        <w:rPr>
+          <w:rFonts w:asciiTheme="minorHAnsi" w:hAnsiTheme="minorHAnsi" w:cstheme="minorHAnsi"/>
+          <w:lang w:val="en-US"/>
+        </w:rPr>
+        <w:t>Its</w:t>
+      </w:r>
+      <w:proofErr w:type="spellEnd"/>
+      <w:proofErr w:type="gramEnd"/>
+      <w:r>
+        <w:rPr>
+          <w:rFonts w:asciiTheme="minorHAnsi" w:hAnsiTheme="minorHAnsi" w:cstheme="minorHAnsi"/>
+          <w:lang w:val="en-US"/>
+        </w:rPr>
+        <w:t xml:space="preserve"> easy to customize the preference which u like.</w:t>
+      </w:r>
+    </w:p>
+    <w:p>
+      <w:pPr>
+        <w:jc w:val="both"/>
+        <w:rPr>
+          <w:rFonts w:asciiTheme="minorHAnsi" w:hAnsiTheme="minorHAnsi" w:cstheme="minorHAnsi"/>
+          <w:lang w:val="en-US"/>
+        </w:rPr>
+      </w:pPr>
+      <w:r>
+        <w:rPr>
+          <w:rFonts w:asciiTheme="minorHAnsi" w:hAnsiTheme="minorHAnsi" w:cstheme="minorHAnsi"/>
+          <w:lang w:val="en-US"/>
+        </w:rPr>
+        <w:t>4. How challenging was the game against the CPU (computer opponent)? Rate from 1 (very easy) to 5 (very hard)</w:t>
+      </w:r>
+    </w:p>
+    <w:p>
+      <w:pPr>
+        <w:jc w:val="both"/>
+        <w:rPr>
+          <w:rFonts w:asciiTheme="minorHAnsi" w:hAnsiTheme="minorHAnsi" w:cstheme="minorHAnsi"/>
+          <w:lang w:val="en-US"/>
+        </w:rPr>
+      </w:pPr>
+      <w:r>
+        <w:rPr>
+          <w:rFonts w:asciiTheme="minorHAnsi" w:hAnsiTheme="minorHAnsi" w:cstheme="minorHAnsi"/>
+          <w:lang w:val="en-US"/>
+        </w:rPr>
+        <w:t>4</w:t>
+      </w:r>
+    </w:p>
+    <w:p>
+      <w:pPr>
+        <w:jc w:val="both"/>
+        <w:rPr>
+          <w:rFonts w:asciiTheme="minorHAnsi" w:hAnsiTheme="minorHAnsi" w:cstheme="minorHAnsi"/>
+          <w:lang w:val="en-US"/>
+        </w:rPr>
+      </w:pPr>
+      <w:r>
+        <w:rPr>
+          <w:rFonts w:asciiTheme="minorHAnsi" w:hAnsiTheme="minorHAnsi" w:cstheme="minorHAnsi"/>
+          <w:lang w:val="en-US"/>
+        </w:rPr>
+        <w:t xml:space="preserve">5. </w:t>
+      </w:r>
+      <w:proofErr w:type="gramStart"/>
+      <w:r>
+        <w:rPr>
+          <w:rFonts w:asciiTheme="minorHAnsi" w:hAnsiTheme="minorHAnsi" w:cstheme="minorHAnsi"/>
+          <w:lang w:val="en-US"/>
+        </w:rPr>
+        <w:t>i</w:t>
+      </w:r>
+      <w:proofErr w:type="gramEnd"/>
+      <w:r>
+        <w:rPr>
+          <w:rFonts w:asciiTheme="minorHAnsi" w:hAnsiTheme="minorHAnsi" w:cstheme="minorHAnsi"/>
+          <w:lang w:val="en-US"/>
+        </w:rPr>
+        <w:t xml:space="preserve">) How did you feel playing against the CPU? Rate from 1 (felt like a real human being) to 5 (felt like a </w:t>
+      </w:r>
+      <w:proofErr w:type="gramStart"/>
+      <w:r>
+        <w:rPr>
+          <w:rFonts w:asciiTheme="minorHAnsi" w:hAnsiTheme="minorHAnsi" w:cstheme="minorHAnsi"/>
+          <w:lang w:val="en-US"/>
+        </w:rPr>
+        <w:t>scripted</w:t>
+      </w:r>
+      <w:proofErr w:type="gramEnd"/>
+      <w:r>
+        <w:rPr>
+          <w:rFonts w:asciiTheme="minorHAnsi" w:hAnsiTheme="minorHAnsi" w:cstheme="minorHAnsi"/>
+          <w:lang w:val="en-US"/>
+        </w:rPr>
+        <w:t xml:space="preserve"> opponent)</w:t>
+      </w:r>
+    </w:p>
+    <w:p>
+      <w:pPr>
+        <w:jc w:val="both"/>
+        <w:rPr>
+          <w:rFonts w:asciiTheme="minorHAnsi" w:hAnsiTheme="minorHAnsi" w:cstheme="minorHAnsi"/>
+          <w:lang w:val="en-US"/>
+        </w:rPr>
+      </w:pPr>
+      <w:r>
+        <w:rPr>
+          <w:rFonts w:asciiTheme="minorHAnsi" w:hAnsiTheme="minorHAnsi" w:cstheme="minorHAnsi"/>
+          <w:lang w:val="en-US"/>
+        </w:rPr>
+        <w:t>3</w:t>
+      </w:r>
+    </w:p>
+    <w:p>
+      <w:pPr>
+        <w:jc w:val="both"/>
+        <w:rPr>
+          <w:rFonts w:asciiTheme="minorHAnsi" w:hAnsiTheme="minorHAnsi" w:cstheme="minorHAnsi"/>
+          <w:lang w:val="en-US"/>
+        </w:rPr>
+      </w:pPr>
+      <w:r>
+        <w:rPr>
+          <w:rFonts w:asciiTheme="minorHAnsi" w:hAnsiTheme="minorHAnsi" w:cstheme="minorHAnsi"/>
+          <w:lang w:val="en-US"/>
+        </w:rPr>
+        <w:t xml:space="preserve">5. </w:t>
+      </w:r>
+      <w:proofErr w:type="gramStart"/>
+      <w:r>
+        <w:rPr>
+          <w:rFonts w:asciiTheme="minorHAnsi" w:hAnsiTheme="minorHAnsi" w:cstheme="minorHAnsi"/>
+          <w:lang w:val="en-US"/>
+        </w:rPr>
+        <w:t>ii</w:t>
+      </w:r>
+      <w:proofErr w:type="gramEnd"/>
+      <w:r>
+        <w:rPr>
+          <w:rFonts w:asciiTheme="minorHAnsi" w:hAnsiTheme="minorHAnsi" w:cstheme="minorHAnsi"/>
+          <w:lang w:val="en-US"/>
+        </w:rPr>
+        <w:t>) What was it about it that made you feel this way?</w:t>
+      </w:r>
+    </w:p>
+    <w:p>
+      <w:pPr>
+        <w:jc w:val="both"/>
+        <w:rPr>
+          <w:rFonts w:asciiTheme="minorHAnsi" w:hAnsiTheme="minorHAnsi" w:cstheme="minorHAnsi"/>
+          <w:lang w:val="en-US"/>
+        </w:rPr>
+      </w:pPr>
+      <w:r>
+        <w:rPr>
+          <w:rFonts w:asciiTheme="minorHAnsi" w:hAnsiTheme="minorHAnsi" w:cstheme="minorHAnsi"/>
+          <w:lang w:val="en-US"/>
+        </w:rPr>
+        <w:t>It’s</w:t>
+      </w:r>
+      <w:r>
+        <w:rPr>
+          <w:rFonts w:asciiTheme="minorHAnsi" w:hAnsiTheme="minorHAnsi" w:cstheme="minorHAnsi"/>
+          <w:lang w:val="en-US"/>
+        </w:rPr>
+        <w:t xml:space="preserve"> not that easy to </w:t>
+      </w:r>
+      <w:r>
+        <w:rPr>
+          <w:rFonts w:asciiTheme="minorHAnsi" w:hAnsiTheme="minorHAnsi" w:cstheme="minorHAnsi"/>
+          <w:lang w:val="en-US"/>
+        </w:rPr>
+        <w:t>foresee his</w:t>
+      </w:r>
+      <w:r>
+        <w:rPr>
+          <w:rFonts w:asciiTheme="minorHAnsi" w:hAnsiTheme="minorHAnsi" w:cstheme="minorHAnsi"/>
+          <w:lang w:val="en-US"/>
+        </w:rPr>
+        <w:t xml:space="preserve"> moves, but </w:t>
+      </w:r>
+      <w:r>
+        <w:rPr>
+          <w:rFonts w:asciiTheme="minorHAnsi" w:hAnsiTheme="minorHAnsi" w:cstheme="minorHAnsi"/>
+          <w:lang w:val="en-US"/>
+        </w:rPr>
+        <w:t>it’s</w:t>
+      </w:r>
+      <w:r>
+        <w:rPr>
+          <w:rFonts w:asciiTheme="minorHAnsi" w:hAnsiTheme="minorHAnsi" w:cstheme="minorHAnsi"/>
+          <w:lang w:val="en-US"/>
+        </w:rPr>
+        <w:t xml:space="preserve"> making stupid mistakes.</w:t>
+      </w:r>
+    </w:p>
+    <w:p>
+      <w:pPr>
+        <w:jc w:val="both"/>
+        <w:rPr>
+          <w:rFonts w:asciiTheme="minorHAnsi" w:hAnsiTheme="minorHAnsi" w:cstheme="minorHAnsi"/>
+          <w:lang w:val="en-US"/>
+        </w:rPr>
+      </w:pPr>
+      <w:r>
+        <w:rPr>
+          <w:rFonts w:asciiTheme="minorHAnsi" w:hAnsiTheme="minorHAnsi" w:cstheme="minorHAnsi"/>
+          <w:lang w:val="en-US"/>
+        </w:rPr>
+        <w:t>6.   What did you enjoy the most about the game?</w:t>
+      </w:r>
+    </w:p>
+    <w:p>
+      <w:pPr>
+        <w:jc w:val="both"/>
+        <w:rPr>
+          <w:rFonts w:asciiTheme="minorHAnsi" w:hAnsiTheme="minorHAnsi" w:cstheme="minorHAnsi"/>
+          <w:lang w:val="en-US"/>
+        </w:rPr>
+      </w:pPr>
+      <w:r>
+        <w:rPr>
+          <w:rFonts w:asciiTheme="minorHAnsi" w:hAnsiTheme="minorHAnsi" w:cstheme="minorHAnsi"/>
+          <w:lang w:val="en-US"/>
+        </w:rPr>
+        <w:t xml:space="preserve">Originality and that if u </w:t>
+      </w:r>
+      <w:proofErr w:type="gramStart"/>
+      <w:r>
+        <w:rPr>
+          <w:rFonts w:asciiTheme="minorHAnsi" w:hAnsiTheme="minorHAnsi" w:cstheme="minorHAnsi"/>
+          <w:lang w:val="en-US"/>
+        </w:rPr>
+        <w:t>play</w:t>
+      </w:r>
+      <w:proofErr w:type="gramEnd"/>
+      <w:r>
+        <w:rPr>
+          <w:rFonts w:asciiTheme="minorHAnsi" w:hAnsiTheme="minorHAnsi" w:cstheme="minorHAnsi"/>
+          <w:lang w:val="en-US"/>
+        </w:rPr>
+        <w:t xml:space="preserve"> one time u want it another round.</w:t>
+      </w:r>
+    </w:p>
+    <w:p>
+      <w:pPr>
+        <w:jc w:val="both"/>
+        <w:rPr>
+          <w:rFonts w:asciiTheme="minorHAnsi" w:hAnsiTheme="minorHAnsi" w:cstheme="minorHAnsi"/>
+          <w:lang w:val="en-US"/>
+        </w:rPr>
+      </w:pPr>
+      <w:r>
+        <w:rPr>
+          <w:rFonts w:asciiTheme="minorHAnsi" w:hAnsiTheme="minorHAnsi" w:cstheme="minorHAnsi"/>
+          <w:lang w:val="en-US"/>
+        </w:rPr>
+        <w:t>7. What did you enjoy the least about the game?</w:t>
+      </w:r>
+    </w:p>
+    <w:p>
+      <w:pPr>
+        <w:jc w:val="both"/>
+        <w:rPr>
+          <w:rFonts w:asciiTheme="minorHAnsi" w:hAnsiTheme="minorHAnsi" w:cstheme="minorHAnsi"/>
+          <w:lang w:val="en-US"/>
+        </w:rPr>
+      </w:pPr>
+      <w:r>
+        <w:rPr>
+          <w:rFonts w:asciiTheme="minorHAnsi" w:hAnsiTheme="minorHAnsi" w:cstheme="minorHAnsi"/>
+          <w:lang w:val="en-US"/>
+        </w:rPr>
+        <w:t xml:space="preserve">U </w:t>
+      </w:r>
+      <w:r>
+        <w:rPr>
+          <w:rFonts w:asciiTheme="minorHAnsi" w:hAnsiTheme="minorHAnsi" w:cstheme="minorHAnsi"/>
+          <w:lang w:val="en-US"/>
+        </w:rPr>
+        <w:t>can’t</w:t>
+      </w:r>
+      <w:r>
+        <w:rPr>
+          <w:rFonts w:asciiTheme="minorHAnsi" w:hAnsiTheme="minorHAnsi" w:cstheme="minorHAnsi"/>
+          <w:lang w:val="en-US"/>
+        </w:rPr>
+        <w:t xml:space="preserve"> control </w:t>
       </w:r>
       <w:bookmarkStart w:id="0" w:name="_GoBack"/>
       <w:bookmarkEnd w:id="0"/>
@@ -125,231 +530,21 @@
           <w:rFonts w:asciiTheme="minorHAnsi" w:hAnsiTheme="minorHAnsi" w:cstheme="minorHAnsi"/>
           <w:lang w:val="en-US"/>
         </w:rPr>
-        <w:t xml:space="preserve"> angry when I loose.</w:t>
-      </w:r>
-    </w:p>
-    <w:p>
-      <w:pPr>
-        <w:jc w:val="both"/>
-        <w:rPr>
-          <w:rFonts w:asciiTheme="minorHAnsi" w:hAnsiTheme="minorHAnsi" w:cstheme="minorHAnsi"/>
-          <w:lang w:val="en-US"/>
-        </w:rPr>
-      </w:pPr>
-      <w:r>
-        <w:rPr>
-          <w:rFonts w:asciiTheme="minorHAnsi" w:hAnsiTheme="minorHAnsi" w:cstheme="minorHAnsi"/>
-          <w:lang w:val="en-US"/>
-        </w:rPr>
-        <w:t>3. i) How intuitive did you find the User Interface (menu)? Rate from 1 (very intuitive) to 5 (very confusing)</w:t>
-      </w:r>
-    </w:p>
-    <w:p>
-      <w:pPr>
-        <w:jc w:val="both"/>
-        <w:rPr>
-          <w:rFonts w:asciiTheme="minorHAnsi" w:hAnsiTheme="minorHAnsi" w:cstheme="minorHAnsi"/>
-          <w:lang w:val="en-US"/>
-        </w:rPr>
-      </w:pPr>
-      <w:r>
-        <w:rPr>
-          <w:rFonts w:asciiTheme="minorHAnsi" w:hAnsiTheme="minorHAnsi" w:cstheme="minorHAnsi"/>
-          <w:lang w:val="en-US"/>
-        </w:rPr>
-        <w:t>5</w:t>
-      </w:r>
-    </w:p>
-    <w:p>
-      <w:pPr>
-        <w:jc w:val="both"/>
-        <w:rPr>
-          <w:rFonts w:asciiTheme="minorHAnsi" w:hAnsiTheme="minorHAnsi" w:cstheme="minorHAnsi"/>
-          <w:lang w:val="en-US"/>
-        </w:rPr>
-      </w:pPr>
-      <w:r>
-        <w:rPr>
-          <w:rFonts w:asciiTheme="minorHAnsi" w:hAnsiTheme="minorHAnsi" w:cstheme="minorHAnsi"/>
-          <w:lang w:val="en-US"/>
-        </w:rPr>
-        <w:t>3. ii) What was it about it that made you feel this way?</w:t>
-      </w:r>
-    </w:p>
-    <w:p>
-      <w:pPr>
-        <w:jc w:val="both"/>
-        <w:rPr>
-          <w:rFonts w:asciiTheme="minorHAnsi" w:hAnsiTheme="minorHAnsi" w:cstheme="minorHAnsi"/>
-          <w:lang w:val="en-US"/>
-        </w:rPr>
-      </w:pPr>
-      <w:r>
-        <w:rPr>
-          <w:rFonts w:asciiTheme="minorHAnsi" w:hAnsiTheme="minorHAnsi" w:cstheme="minorHAnsi"/>
-          <w:lang w:val="en-US"/>
-        </w:rPr>
-        <w:t>Its easy to customize the preference which u like.</w:t>
-      </w:r>
-    </w:p>
-    <w:p>
-      <w:pPr>
-        <w:jc w:val="both"/>
-        <w:rPr>
-          <w:rFonts w:asciiTheme="minorHAnsi" w:hAnsiTheme="minorHAnsi" w:cstheme="minorHAnsi"/>
-          <w:lang w:val="en-US"/>
-        </w:rPr>
-      </w:pPr>
-      <w:r>
-        <w:rPr>
-          <w:rFonts w:asciiTheme="minorHAnsi" w:hAnsiTheme="minorHAnsi" w:cstheme="minorHAnsi"/>
-          <w:lang w:val="en-US"/>
-        </w:rPr>
-        <w:t>4. How challenging was the game against the CPU (computer opponent)? Rate from 1 (very easy) to 5 (very hard)</w:t>
-      </w:r>
-    </w:p>
-    <w:p>
-      <w:pPr>
-        <w:jc w:val="both"/>
-        <w:rPr>
-          <w:rFonts w:asciiTheme="minorHAnsi" w:hAnsiTheme="minorHAnsi" w:cstheme="minorHAnsi"/>
-          <w:lang w:val="en-US"/>
-        </w:rPr>
-      </w:pPr>
-      <w:r>
-        <w:rPr>
-          <w:rFonts w:asciiTheme="minorHAnsi" w:hAnsiTheme="minorHAnsi" w:cstheme="minorHAnsi"/>
-          <w:lang w:val="en-US"/>
-        </w:rPr>
-        <w:t>4</w:t>
-      </w:r>
-    </w:p>
-    <w:p>
-      <w:pPr>
-        <w:jc w:val="both"/>
-        <w:rPr>
-          <w:rFonts w:asciiTheme="minorHAnsi" w:hAnsiTheme="minorHAnsi" w:cstheme="minorHAnsi"/>
-          <w:lang w:val="en-US"/>
-        </w:rPr>
-      </w:pPr>
-      <w:r>
-        <w:rPr>
-          <w:rFonts w:asciiTheme="minorHAnsi" w:hAnsiTheme="minorHAnsi" w:cstheme="minorHAnsi"/>
-          <w:lang w:val="en-US"/>
-        </w:rPr>
-        <w:t>5. i) How did you feel playing against the CPU? Rate from 1 (felt like a real human being) to 5 (felt like a scripted opponent)</w:t>
-      </w:r>
-    </w:p>
-    <w:p>
-      <w:pPr>
-        <w:jc w:val="both"/>
-        <w:rPr>
-          <w:rFonts w:asciiTheme="minorHAnsi" w:hAnsiTheme="minorHAnsi" w:cstheme="minorHAnsi"/>
-          <w:lang w:val="en-US"/>
-        </w:rPr>
-      </w:pPr>
-      <w:r>
-        <w:rPr>
-          <w:rFonts w:asciiTheme="minorHAnsi" w:hAnsiTheme="minorHAnsi" w:cstheme="minorHAnsi"/>
-          <w:lang w:val="en-US"/>
-        </w:rPr>
-        <w:t>3</w:t>
-      </w:r>
-    </w:p>
-    <w:p>
-      <w:pPr>
-        <w:jc w:val="both"/>
-        <w:rPr>
-          <w:rFonts w:asciiTheme="minorHAnsi" w:hAnsiTheme="minorHAnsi" w:cstheme="minorHAnsi"/>
-          <w:lang w:val="en-US"/>
-        </w:rPr>
-      </w:pPr>
-      <w:r>
-        <w:rPr>
-          <w:rFonts w:asciiTheme="minorHAnsi" w:hAnsiTheme="minorHAnsi" w:cstheme="minorHAnsi"/>
-          <w:lang w:val="en-US"/>
-        </w:rPr>
-        <w:t>5. ii) What was it about it that made you feel this way?</w:t>
-      </w:r>
-    </w:p>
-    <w:p>
-      <w:pPr>
-        <w:jc w:val="both"/>
-        <w:rPr>
-          <w:rFonts w:asciiTheme="minorHAnsi" w:hAnsiTheme="minorHAnsi" w:cstheme="minorHAnsi"/>
-          <w:lang w:val="en-US"/>
-        </w:rPr>
-      </w:pPr>
-      <w:r>
-        <w:rPr>
-          <w:rFonts w:asciiTheme="minorHAnsi" w:hAnsiTheme="minorHAnsi" w:cstheme="minorHAnsi"/>
-          <w:lang w:val="en-US"/>
-        </w:rPr>
-        <w:t>Its not that easy to forseing his moves, but its making stupid mistakes.</w:t>
-      </w:r>
-    </w:p>
-    <w:p>
-      <w:pPr>
-        <w:jc w:val="both"/>
-        <w:rPr>
-          <w:rFonts w:asciiTheme="minorHAnsi" w:hAnsiTheme="minorHAnsi" w:cstheme="minorHAnsi"/>
-          <w:lang w:val="en-US"/>
-        </w:rPr>
-      </w:pPr>
-      <w:r>
-        <w:rPr>
-          <w:rFonts w:asciiTheme="minorHAnsi" w:hAnsiTheme="minorHAnsi" w:cstheme="minorHAnsi"/>
-          <w:lang w:val="en-US"/>
-        </w:rPr>
-        <w:t>6.   What did you enjoy the most about the game?</w:t>
-      </w:r>
-    </w:p>
-    <w:p>
-      <w:pPr>
-        <w:jc w:val="both"/>
-        <w:rPr>
-          <w:rFonts w:asciiTheme="minorHAnsi" w:hAnsiTheme="minorHAnsi" w:cstheme="minorHAnsi"/>
-          <w:lang w:val="en-US"/>
-        </w:rPr>
-      </w:pPr>
-      <w:r>
-        <w:rPr>
-          <w:rFonts w:asciiTheme="minorHAnsi" w:hAnsiTheme="minorHAnsi" w:cstheme="minorHAnsi"/>
-          <w:lang w:val="en-US"/>
-        </w:rPr>
-        <w:t>Originality and that if u play one time u want it another round.</w:t>
-      </w:r>
-    </w:p>
-    <w:p>
-      <w:pPr>
-        <w:jc w:val="both"/>
-        <w:rPr>
-          <w:rFonts w:asciiTheme="minorHAnsi" w:hAnsiTheme="minorHAnsi" w:cstheme="minorHAnsi"/>
-          <w:lang w:val="en-US"/>
-        </w:rPr>
-      </w:pPr>
-      <w:r>
-        <w:rPr>
-          <w:rFonts w:asciiTheme="minorHAnsi" w:hAnsiTheme="minorHAnsi" w:cstheme="minorHAnsi"/>
-          <w:lang w:val="en-US"/>
-        </w:rPr>
-        <w:t>7. What did you enjoy the least about the game?</w:t>
-      </w:r>
-    </w:p>
-    <w:p>
-      <w:pPr>
-        <w:jc w:val="both"/>
-        <w:rPr>
-          <w:rFonts w:asciiTheme="minorHAnsi" w:hAnsiTheme="minorHAnsi" w:cstheme="minorHAnsi"/>
-          <w:lang w:val="en-US"/>
-        </w:rPr>
-      </w:pPr>
-      <w:r>
-        <w:rPr>
-          <w:rFonts w:asciiTheme="minorHAnsi" w:hAnsiTheme="minorHAnsi" w:cstheme="minorHAnsi"/>
-          <w:lang w:val="en-US"/>
-        </w:rPr>
-        <w:t>U cant control it the speed of the player with analog stiks.</w:t>
+        <w:t xml:space="preserve">the speed of the player with analog </w:t>
+      </w:r>
+      <w:r>
+        <w:rPr>
+          <w:rFonts w:asciiTheme="minorHAnsi" w:hAnsiTheme="minorHAnsi" w:cstheme="minorHAnsi"/>
+          <w:lang w:val="en-US"/>
+        </w:rPr>
+        <w:t>sticks</w:t>
+      </w:r>
+      <w:r>
+        <w:rPr>
+          <w:rFonts w:asciiTheme="minorHAnsi" w:hAnsiTheme="minorHAnsi" w:cstheme="minorHAnsi"/>
+          <w:lang w:val="en-US"/>
+        </w:rPr>
+        <w:t>.</w:t>
       </w:r>
     </w:p>
     <w:p>
@@ -369,9 +564,11 @@
       </w:r>
     </w:p>
     <w:p>
+      <w:proofErr w:type="gramStart"/>
       <w:r>
         <w:t>Waiting for new games to revive.</w:t>
       </w:r>
+      <w:proofErr w:type="gramEnd"/>
     </w:p>
     <w:sectPr>
       <w:pgSz w:w="12240" w:h="15840"/>

</xml_diff>